<commit_message>
I added the first version of the script. It scrapes the data into a text file.
</commit_message>
<xml_diff>
--- a/log.docx
+++ b/log.docx
@@ -338,6 +338,293 @@
           <w:szCs w:val="24"/>
         </w:rPr>
         <w:t>К спискам ассоциаций нужно прибавить психоаналитиков, которые в них не зарегистрированы. Для этого нужно призвать социальные сети. Программа будет считывать списки психоаналитических групп. После нужно будет приспосабливать личные сообщения под определенного человека, прежде всего под город, в котором он живет и работает. В личном сообщение я буду просить дать электронную почту, и задача будет сводиться к той, что описана выше.</w:t>
+      </w:r>
+    </w:p>
+    <w:p>
+      <w:pPr>
+        <w:pStyle w:val="Normal"/>
+        <w:jc w:val="left"/>
+        <w:rPr>
+          <w:b w:val="false"/>
+          <w:b w:val="false"/>
+          <w:bCs w:val="false"/>
+          <w:sz w:val="24"/>
+          <w:szCs w:val="24"/>
+        </w:rPr>
+      </w:pPr>
+      <w:r>
+        <w:rPr>
+          <w:b w:val="false"/>
+          <w:bCs w:val="false"/>
+          <w:sz w:val="24"/>
+          <w:szCs w:val="24"/>
+        </w:rPr>
+      </w:r>
+    </w:p>
+    <w:p>
+      <w:pPr>
+        <w:pStyle w:val="Normal"/>
+        <w:jc w:val="left"/>
+        <w:rPr>
+          <w:b/>
+          <w:b/>
+          <w:bCs/>
+          <w:sz w:val="28"/>
+          <w:szCs w:val="28"/>
+        </w:rPr>
+      </w:pPr>
+      <w:r>
+        <w:rPr>
+          <w:b/>
+          <w:bCs/>
+          <w:sz w:val="28"/>
+          <w:szCs w:val="28"/>
+        </w:rPr>
+        <w:t>День второй</w:t>
+      </w:r>
+    </w:p>
+    <w:p>
+      <w:pPr>
+        <w:pStyle w:val="Normal"/>
+        <w:jc w:val="left"/>
+        <w:rPr>
+          <w:b w:val="false"/>
+          <w:b w:val="false"/>
+          <w:bCs w:val="false"/>
+          <w:sz w:val="24"/>
+          <w:szCs w:val="24"/>
+        </w:rPr>
+      </w:pPr>
+      <w:r>
+        <w:rPr>
+          <w:b w:val="false"/>
+          <w:bCs w:val="false"/>
+          <w:sz w:val="24"/>
+          <w:szCs w:val="24"/>
+        </w:rPr>
+        <w:t>Спустя неделю</w:t>
+      </w:r>
+      <w:r>
+        <w:rPr>
+          <w:b w:val="false"/>
+          <w:bCs w:val="false"/>
+          <w:sz w:val="24"/>
+          <w:szCs w:val="24"/>
+        </w:rPr>
+        <w:t xml:space="preserve"> я наконец-то взялся за старые дела. Пора указать, какие инструменты я буду использовать для своей задачи. </w:t>
+      </w:r>
+    </w:p>
+    <w:p>
+      <w:pPr>
+        <w:pStyle w:val="Normal"/>
+        <w:numPr>
+          <w:ilvl w:val="0"/>
+          <w:numId w:val="1"/>
+        </w:numPr>
+        <w:jc w:val="left"/>
+        <w:rPr>
+          <w:b w:val="false"/>
+          <w:b w:val="false"/>
+          <w:bCs w:val="false"/>
+          <w:sz w:val="24"/>
+          <w:szCs w:val="24"/>
+        </w:rPr>
+      </w:pPr>
+      <w:r>
+        <w:rPr>
+          <w:b w:val="false"/>
+          <w:bCs w:val="false"/>
+          <w:sz w:val="24"/>
+          <w:szCs w:val="24"/>
+        </w:rPr>
+        <w:t xml:space="preserve">Язык программирования. Естественно, Python. </w:t>
+      </w:r>
+    </w:p>
+    <w:p>
+      <w:pPr>
+        <w:pStyle w:val="Normal"/>
+        <w:numPr>
+          <w:ilvl w:val="0"/>
+          <w:numId w:val="1"/>
+        </w:numPr>
+        <w:jc w:val="left"/>
+        <w:rPr>
+          <w:b w:val="false"/>
+          <w:b w:val="false"/>
+          <w:bCs w:val="false"/>
+          <w:sz w:val="24"/>
+          <w:szCs w:val="24"/>
+        </w:rPr>
+      </w:pPr>
+      <w:r>
+        <w:rPr>
+          <w:b w:val="false"/>
+          <w:bCs w:val="false"/>
+          <w:sz w:val="24"/>
+          <w:szCs w:val="24"/>
+        </w:rPr>
+        <w:t>Среда разработки — PyCharm.</w:t>
+      </w:r>
+    </w:p>
+    <w:p>
+      <w:pPr>
+        <w:pStyle w:val="Normal"/>
+        <w:numPr>
+          <w:ilvl w:val="0"/>
+          <w:numId w:val="1"/>
+        </w:numPr>
+        <w:jc w:val="left"/>
+        <w:rPr>
+          <w:b w:val="false"/>
+          <w:b w:val="false"/>
+          <w:bCs w:val="false"/>
+          <w:sz w:val="24"/>
+          <w:szCs w:val="24"/>
+        </w:rPr>
+      </w:pPr>
+      <w:r>
+        <w:rPr>
+          <w:b w:val="false"/>
+          <w:bCs w:val="false"/>
+          <w:sz w:val="24"/>
+          <w:szCs w:val="24"/>
+        </w:rPr>
+        <w:t>Дополнительные средства. Для того, чтобы выгружать данные из Интернета, я буду использовать Selenium. В качестве системы управления базами данных буду пользоваться PostgresQL. Чтобы облегчить себе работу с базой данных, я буду пользоваться модулем SQLAlchemy.</w:t>
+      </w:r>
+    </w:p>
+    <w:p>
+      <w:pPr>
+        <w:pStyle w:val="Normal"/>
+        <w:jc w:val="left"/>
+        <w:rPr>
+          <w:b w:val="false"/>
+          <w:b w:val="false"/>
+          <w:bCs w:val="false"/>
+          <w:sz w:val="24"/>
+          <w:szCs w:val="24"/>
+        </w:rPr>
+      </w:pPr>
+      <w:r>
+        <w:rPr>
+          <w:b w:val="false"/>
+          <w:bCs w:val="false"/>
+          <w:sz w:val="24"/>
+          <w:szCs w:val="24"/>
+        </w:rPr>
+        <w:t xml:space="preserve">Первая редакция сценария Python заставила почувствовать раздражение. Разработчикам Selenium нужно отрывать конечности, и я надеюсь, что все они погибнут в страшных мучениях от рака прямой кишки. То, что должно работать как часы, не работает. </w:t>
+      </w:r>
+    </w:p>
+    <w:p>
+      <w:pPr>
+        <w:pStyle w:val="Normal"/>
+        <w:jc w:val="left"/>
+        <w:rPr>
+          <w:b w:val="false"/>
+          <w:b w:val="false"/>
+          <w:bCs w:val="false"/>
+          <w:sz w:val="24"/>
+          <w:szCs w:val="24"/>
+        </w:rPr>
+      </w:pPr>
+      <w:r>
+        <w:rPr>
+          <w:b w:val="false"/>
+          <w:bCs w:val="false"/>
+          <w:sz w:val="24"/>
+          <w:szCs w:val="24"/>
+        </w:rPr>
+      </w:r>
+    </w:p>
+    <w:p>
+      <w:pPr>
+        <w:pStyle w:val="Normal"/>
+        <w:jc w:val="left"/>
+        <w:rPr>
+          <w:b w:val="false"/>
+          <w:b w:val="false"/>
+          <w:bCs w:val="false"/>
+          <w:sz w:val="24"/>
+          <w:szCs w:val="24"/>
+        </w:rPr>
+      </w:pPr>
+      <w:r>
+        <w:rPr>
+          <w:b w:val="false"/>
+          <w:bCs w:val="false"/>
+          <w:sz w:val="24"/>
+          <w:szCs w:val="24"/>
+        </w:rPr>
+        <w:t xml:space="preserve">Сначала я хотел сделать все красиво. Но после часа шаманских плясок я решил сделать так, лишь бы работало. В итоге в час ночи у меня получился рабочий сценарий. Он вбивает название штата в форму запроса и получает всех психоаналитиков, которые </w:t>
+      </w:r>
+      <w:r>
+        <w:rPr>
+          <w:b w:val="false"/>
+          <w:bCs w:val="false"/>
+          <w:sz w:val="24"/>
+          <w:szCs w:val="24"/>
+        </w:rPr>
+        <w:t>выискивают у его жителей половое влечение к матери или отцу</w:t>
+      </w:r>
+      <w:r>
+        <w:rPr>
+          <w:b w:val="false"/>
+          <w:bCs w:val="false"/>
+          <w:sz w:val="24"/>
+          <w:szCs w:val="24"/>
+        </w:rPr>
+        <w:t xml:space="preserve">. </w:t>
+      </w:r>
+      <w:r>
+        <w:rPr>
+          <w:b w:val="false"/>
+          <w:bCs w:val="false"/>
+          <w:sz w:val="24"/>
+          <w:szCs w:val="24"/>
+        </w:rPr>
+        <w:t xml:space="preserve">В конце концов я обнаружил, что вбивать каждый отдельный штат в форму было бы необязательно. Можно было оставить ее пустой и получить список всех 3067 психоаналитиков. Я получил на 80 психоаналитиков меньше, выгружая списки по каждому штату. Но во-первых, в этом нужно было убедиться наверняка. А во-вторых, как я мог упустить возможность заморочиться? </w:t>
+      </w:r>
+    </w:p>
+    <w:p>
+      <w:pPr>
+        <w:pStyle w:val="Normal"/>
+        <w:jc w:val="left"/>
+        <w:rPr>
+          <w:b w:val="false"/>
+          <w:b w:val="false"/>
+          <w:bCs w:val="false"/>
+          <w:sz w:val="24"/>
+          <w:szCs w:val="24"/>
+        </w:rPr>
+      </w:pPr>
+      <w:r>
+        <w:rPr>
+          <w:b w:val="false"/>
+          <w:bCs w:val="false"/>
+          <w:sz w:val="24"/>
+          <w:szCs w:val="24"/>
+        </w:rPr>
+      </w:r>
+    </w:p>
+    <w:p>
+      <w:pPr>
+        <w:pStyle w:val="Normal"/>
+        <w:jc w:val="left"/>
+        <w:rPr>
+          <w:b w:val="false"/>
+          <w:b w:val="false"/>
+          <w:bCs w:val="false"/>
+          <w:sz w:val="24"/>
+          <w:szCs w:val="24"/>
+        </w:rPr>
+      </w:pPr>
+      <w:r>
+        <w:rPr>
+          <w:b w:val="false"/>
+          <w:bCs w:val="false"/>
+          <w:sz w:val="24"/>
+          <w:szCs w:val="24"/>
+        </w:rPr>
+        <w:t>Продолжу завтра.</w:t>
       </w:r>
     </w:p>
     <w:sectPr>
@@ -350,6 +637,282 @@
     </w:sectPr>
   </w:body>
 </w:document>
+</file>
+
+<file path=word/numbering.xml><?xml version="1.0" encoding="utf-8"?>
+<w:numbering xmlns:w="http://schemas.openxmlformats.org/wordprocessingml/2006/main" xmlns:o="urn:schemas-microsoft-com:office:office" xmlns:r="http://schemas.openxmlformats.org/officeDocument/2006/relationships" xmlns:v="urn:schemas-microsoft-com:vml">
+  <w:abstractNum w:abstractNumId="1">
+    <w:lvl w:ilvl="0">
+      <w:start w:val="1"/>
+      <w:numFmt w:val="bullet"/>
+      <w:lvlText w:val=""/>
+      <w:lvlJc w:val="left"/>
+      <w:pPr>
+        <w:tabs>
+          <w:tab w:val="num" w:pos="720"/>
+        </w:tabs>
+        <w:ind w:left="720" w:hanging="360"/>
+      </w:pPr>
+      <w:rPr>
+        <w:rFonts w:ascii="Symbol" w:hAnsi="Symbol" w:cs="Symbol" w:hint="default"/>
+        <w:rFonts w:cs="OpenSymbol"/>
+      </w:rPr>
+    </w:lvl>
+    <w:lvl w:ilvl="1">
+      <w:start w:val="1"/>
+      <w:numFmt w:val="bullet"/>
+      <w:lvlText w:val="◦"/>
+      <w:lvlJc w:val="left"/>
+      <w:pPr>
+        <w:tabs>
+          <w:tab w:val="num" w:pos="1080"/>
+        </w:tabs>
+        <w:ind w:left="1080" w:hanging="360"/>
+      </w:pPr>
+      <w:rPr>
+        <w:rFonts w:ascii="OpenSymbol" w:hAnsi="OpenSymbol" w:cs="OpenSymbol" w:hint="default"/>
+        <w:rFonts w:cs="OpenSymbol"/>
+      </w:rPr>
+    </w:lvl>
+    <w:lvl w:ilvl="2">
+      <w:start w:val="1"/>
+      <w:numFmt w:val="bullet"/>
+      <w:lvlText w:val="▪"/>
+      <w:lvlJc w:val="left"/>
+      <w:pPr>
+        <w:tabs>
+          <w:tab w:val="num" w:pos="1440"/>
+        </w:tabs>
+        <w:ind w:left="1440" w:hanging="360"/>
+      </w:pPr>
+      <w:rPr>
+        <w:rFonts w:ascii="OpenSymbol" w:hAnsi="OpenSymbol" w:cs="OpenSymbol" w:hint="default"/>
+        <w:rFonts w:cs="OpenSymbol"/>
+      </w:rPr>
+    </w:lvl>
+    <w:lvl w:ilvl="3">
+      <w:start w:val="1"/>
+      <w:numFmt w:val="bullet"/>
+      <w:lvlText w:val=""/>
+      <w:lvlJc w:val="left"/>
+      <w:pPr>
+        <w:tabs>
+          <w:tab w:val="num" w:pos="1800"/>
+        </w:tabs>
+        <w:ind w:left="1800" w:hanging="360"/>
+      </w:pPr>
+      <w:rPr>
+        <w:rFonts w:ascii="Symbol" w:hAnsi="Symbol" w:cs="Symbol" w:hint="default"/>
+        <w:rFonts w:cs="OpenSymbol"/>
+      </w:rPr>
+    </w:lvl>
+    <w:lvl w:ilvl="4">
+      <w:start w:val="1"/>
+      <w:numFmt w:val="bullet"/>
+      <w:lvlText w:val="◦"/>
+      <w:lvlJc w:val="left"/>
+      <w:pPr>
+        <w:tabs>
+          <w:tab w:val="num" w:pos="2160"/>
+        </w:tabs>
+        <w:ind w:left="2160" w:hanging="360"/>
+      </w:pPr>
+      <w:rPr>
+        <w:rFonts w:ascii="OpenSymbol" w:hAnsi="OpenSymbol" w:cs="OpenSymbol" w:hint="default"/>
+        <w:rFonts w:cs="OpenSymbol"/>
+      </w:rPr>
+    </w:lvl>
+    <w:lvl w:ilvl="5">
+      <w:start w:val="1"/>
+      <w:numFmt w:val="bullet"/>
+      <w:lvlText w:val="▪"/>
+      <w:lvlJc w:val="left"/>
+      <w:pPr>
+        <w:tabs>
+          <w:tab w:val="num" w:pos="2520"/>
+        </w:tabs>
+        <w:ind w:left="2520" w:hanging="360"/>
+      </w:pPr>
+      <w:rPr>
+        <w:rFonts w:ascii="OpenSymbol" w:hAnsi="OpenSymbol" w:cs="OpenSymbol" w:hint="default"/>
+        <w:rFonts w:cs="OpenSymbol"/>
+      </w:rPr>
+    </w:lvl>
+    <w:lvl w:ilvl="6">
+      <w:start w:val="1"/>
+      <w:numFmt w:val="bullet"/>
+      <w:lvlText w:val=""/>
+      <w:lvlJc w:val="left"/>
+      <w:pPr>
+        <w:tabs>
+          <w:tab w:val="num" w:pos="2880"/>
+        </w:tabs>
+        <w:ind w:left="2880" w:hanging="360"/>
+      </w:pPr>
+      <w:rPr>
+        <w:rFonts w:ascii="Symbol" w:hAnsi="Symbol" w:cs="Symbol" w:hint="default"/>
+        <w:rFonts w:cs="OpenSymbol"/>
+      </w:rPr>
+    </w:lvl>
+    <w:lvl w:ilvl="7">
+      <w:start w:val="1"/>
+      <w:numFmt w:val="bullet"/>
+      <w:lvlText w:val="◦"/>
+      <w:lvlJc w:val="left"/>
+      <w:pPr>
+        <w:tabs>
+          <w:tab w:val="num" w:pos="3240"/>
+        </w:tabs>
+        <w:ind w:left="3240" w:hanging="360"/>
+      </w:pPr>
+      <w:rPr>
+        <w:rFonts w:ascii="OpenSymbol" w:hAnsi="OpenSymbol" w:cs="OpenSymbol" w:hint="default"/>
+        <w:rFonts w:cs="OpenSymbol"/>
+      </w:rPr>
+    </w:lvl>
+    <w:lvl w:ilvl="8">
+      <w:start w:val="1"/>
+      <w:numFmt w:val="bullet"/>
+      <w:lvlText w:val="▪"/>
+      <w:lvlJc w:val="left"/>
+      <w:pPr>
+        <w:tabs>
+          <w:tab w:val="num" w:pos="3600"/>
+        </w:tabs>
+        <w:ind w:left="3600" w:hanging="360"/>
+      </w:pPr>
+      <w:rPr>
+        <w:rFonts w:ascii="OpenSymbol" w:hAnsi="OpenSymbol" w:cs="OpenSymbol" w:hint="default"/>
+        <w:rFonts w:cs="OpenSymbol"/>
+      </w:rPr>
+    </w:lvl>
+  </w:abstractNum>
+  <w:abstractNum w:abstractNumId="2">
+    <w:lvl w:ilvl="0">
+      <w:start w:val="1"/>
+      <w:numFmt w:val="none"/>
+      <w:suff w:val="nothing"/>
+      <w:lvlText w:val=""/>
+      <w:lvlJc w:val="left"/>
+      <w:pPr>
+        <w:tabs>
+          <w:tab w:val="num" w:pos="432"/>
+        </w:tabs>
+        <w:ind w:left="432" w:hanging="432"/>
+      </w:pPr>
+    </w:lvl>
+    <w:lvl w:ilvl="1">
+      <w:start w:val="1"/>
+      <w:numFmt w:val="none"/>
+      <w:suff w:val="nothing"/>
+      <w:lvlText w:val=""/>
+      <w:lvlJc w:val="left"/>
+      <w:pPr>
+        <w:tabs>
+          <w:tab w:val="num" w:pos="576"/>
+        </w:tabs>
+        <w:ind w:left="576" w:hanging="576"/>
+      </w:pPr>
+    </w:lvl>
+    <w:lvl w:ilvl="2">
+      <w:start w:val="1"/>
+      <w:numFmt w:val="none"/>
+      <w:suff w:val="nothing"/>
+      <w:lvlText w:val=""/>
+      <w:lvlJc w:val="left"/>
+      <w:pPr>
+        <w:tabs>
+          <w:tab w:val="num" w:pos="720"/>
+        </w:tabs>
+        <w:ind w:left="720" w:hanging="720"/>
+      </w:pPr>
+    </w:lvl>
+    <w:lvl w:ilvl="3">
+      <w:start w:val="1"/>
+      <w:numFmt w:val="none"/>
+      <w:suff w:val="nothing"/>
+      <w:lvlText w:val=""/>
+      <w:lvlJc w:val="left"/>
+      <w:pPr>
+        <w:tabs>
+          <w:tab w:val="num" w:pos="864"/>
+        </w:tabs>
+        <w:ind w:left="864" w:hanging="864"/>
+      </w:pPr>
+    </w:lvl>
+    <w:lvl w:ilvl="4">
+      <w:start w:val="1"/>
+      <w:numFmt w:val="none"/>
+      <w:suff w:val="nothing"/>
+      <w:lvlText w:val=""/>
+      <w:lvlJc w:val="left"/>
+      <w:pPr>
+        <w:tabs>
+          <w:tab w:val="num" w:pos="1008"/>
+        </w:tabs>
+        <w:ind w:left="1008" w:hanging="1008"/>
+      </w:pPr>
+    </w:lvl>
+    <w:lvl w:ilvl="5">
+      <w:start w:val="1"/>
+      <w:numFmt w:val="none"/>
+      <w:suff w:val="nothing"/>
+      <w:lvlText w:val=""/>
+      <w:lvlJc w:val="left"/>
+      <w:pPr>
+        <w:tabs>
+          <w:tab w:val="num" w:pos="1152"/>
+        </w:tabs>
+        <w:ind w:left="1152" w:hanging="1152"/>
+      </w:pPr>
+    </w:lvl>
+    <w:lvl w:ilvl="6">
+      <w:start w:val="1"/>
+      <w:numFmt w:val="none"/>
+      <w:suff w:val="nothing"/>
+      <w:lvlText w:val=""/>
+      <w:lvlJc w:val="left"/>
+      <w:pPr>
+        <w:tabs>
+          <w:tab w:val="num" w:pos="1296"/>
+        </w:tabs>
+        <w:ind w:left="1296" w:hanging="1296"/>
+      </w:pPr>
+    </w:lvl>
+    <w:lvl w:ilvl="7">
+      <w:start w:val="1"/>
+      <w:numFmt w:val="none"/>
+      <w:suff w:val="nothing"/>
+      <w:lvlText w:val=""/>
+      <w:lvlJc w:val="left"/>
+      <w:pPr>
+        <w:tabs>
+          <w:tab w:val="num" w:pos="1440"/>
+        </w:tabs>
+        <w:ind w:left="1440" w:hanging="1440"/>
+      </w:pPr>
+    </w:lvl>
+    <w:lvl w:ilvl="8">
+      <w:start w:val="1"/>
+      <w:numFmt w:val="none"/>
+      <w:suff w:val="nothing"/>
+      <w:lvlText w:val=""/>
+      <w:lvlJc w:val="left"/>
+      <w:pPr>
+        <w:tabs>
+          <w:tab w:val="num" w:pos="1584"/>
+        </w:tabs>
+        <w:ind w:left="1584" w:hanging="1584"/>
+      </w:pPr>
+    </w:lvl>
+  </w:abstractNum>
+  <w:num w:numId="1">
+    <w:abstractNumId w:val="1"/>
+  </w:num>
+  <w:num w:numId="2">
+    <w:abstractNumId w:val="2"/>
+  </w:num>
+</w:numbering>
 </file>
 
 <file path=word/styles.xml><?xml version="1.0" encoding="utf-8"?>
@@ -387,10 +950,17 @@
       <w:lang w:val="ru-RU" w:eastAsia="zh-CN" w:bidi="hi-IN"/>
     </w:rPr>
   </w:style>
-  <w:style w:type="paragraph" w:styleId="Style14">
+  <w:style w:type="character" w:styleId="Style14">
+    <w:name w:val="Маркеры списка"/>
+    <w:qFormat/>
+    <w:rPr>
+      <w:rFonts w:ascii="OpenSymbol" w:hAnsi="OpenSymbol" w:eastAsia="OpenSymbol" w:cs="OpenSymbol"/>
+    </w:rPr>
+  </w:style>
+  <w:style w:type="paragraph" w:styleId="Style15">
     <w:name w:val="Заголовок"/>
     <w:basedOn w:val="Normal"/>
-    <w:next w:val="Style15"/>
+    <w:next w:val="Style16"/>
     <w:qFormat/>
     <w:pPr>
       <w:keepNext/>
@@ -402,7 +972,7 @@
       <w:szCs w:val="28"/>
     </w:rPr>
   </w:style>
-  <w:style w:type="paragraph" w:styleId="Style15">
+  <w:style w:type="paragraph" w:styleId="Style16">
     <w:name w:val="Body Text"/>
     <w:basedOn w:val="Normal"/>
     <w:pPr>
@@ -410,15 +980,15 @@
     </w:pPr>
     <w:rPr/>
   </w:style>
-  <w:style w:type="paragraph" w:styleId="Style16">
+  <w:style w:type="paragraph" w:styleId="Style17">
     <w:name w:val="List"/>
-    <w:basedOn w:val="Style15"/>
+    <w:basedOn w:val="Style16"/>
     <w:pPr/>
     <w:rPr>
       <w:rFonts w:cs="FreeSans"/>
     </w:rPr>
   </w:style>
-  <w:style w:type="paragraph" w:styleId="Style17">
+  <w:style w:type="paragraph" w:styleId="Style18">
     <w:name w:val="Caption"/>
     <w:basedOn w:val="Normal"/>
     <w:qFormat/>
@@ -434,7 +1004,7 @@
       <w:szCs w:val="24"/>
     </w:rPr>
   </w:style>
-  <w:style w:type="paragraph" w:styleId="Style18">
+  <w:style w:type="paragraph" w:styleId="Style19">
     <w:name w:val="Указатель"/>
     <w:basedOn w:val="Normal"/>
     <w:qFormat/>

</xml_diff>